<commit_message>
add custom error message
</commit_message>
<xml_diff>
--- a/Devis.docx
+++ b/Devis.docx
@@ -615,30 +615,33 @@
               <w:ind w:firstLine="243"/>
             </w:pPr>
             <w:r>
-              <w:t xml:space="preserve">  </w:t>
-            </w:r>
-            <w:r>
-              <w:t>1,00 U</w:t>
-            </w:r>
-          </w:p>
-        </w:tc>
-        <w:tc>
-          <w:tcPr>
-            <w:tcW w:w="1418" w:type="dxa"/>
-            <w:tcBorders>
-              <w:top w:val="nil"/>
-              <w:left w:val="nil"/>
-              <w:bottom w:val="nil"/>
-              <w:right w:val="nil"/>
-            </w:tcBorders>
-            <w:shd w:val="clear" w:color="auto" w:fill="FFFFFF"/>
-          </w:tcPr>
-          <w:p>
-            <w:pPr>
-              <w:ind w:firstLine="243"/>
-            </w:pPr>
-            <w:r>
-              <w:t xml:space="preserve">       5,00</w:t>
+              <w:t>caca</w:t>
+            </w:r>
+          </w:p>
+        </w:tc>
+        <w:tc>
+          <w:tcPr>
+            <w:tcW w:w="1418" w:type="dxa"/>
+            <w:tcBorders>
+              <w:top w:val="nil"/>
+              <w:left w:val="nil"/>
+              <w:bottom w:val="nil"/>
+              <w:right w:val="nil"/>
+            </w:tcBorders>
+            <w:shd w:val="clear" w:color="auto" w:fill="FFFFFF"/>
+          </w:tcPr>
+          <w:p>
+            <w:pPr>
+              <w:ind w:firstLine="243"/>
+            </w:pPr>
+            <w:r>
+              <w:t xml:space="preserve">   </w:t>
+            </w:r>
+            <w:r>
+              <w:t>1040</w:t>
+            </w:r>
+            <w:r>
+              <w:t>,00</w:t>
             </w:r>
           </w:p>
         </w:tc>
@@ -1734,7 +1737,13 @@
               <w:t xml:space="preserve">  </w:t>
             </w:r>
             <w:r>
-              <w:t>3,00</w:t>
+              <w:t>3</w:t>
+            </w:r>
+            <w:r>
+              <w:t>.</w:t>
+            </w:r>
+            <w:r>
+              <w:t>00</w:t>
             </w:r>
             <w:r>
               <w:t xml:space="preserve"> </w:t>

</xml_diff>

<commit_message>
space for big numbers with no space in it
</commit_message>
<xml_diff>
--- a/Devis.docx
+++ b/Devis.docx
@@ -615,27 +615,30 @@
               <w:ind w:firstLine="243"/>
             </w:pPr>
             <w:r>
-              <w:t>caca</w:t>
-            </w:r>
-          </w:p>
-        </w:tc>
-        <w:tc>
-          <w:tcPr>
-            <w:tcW w:w="1418" w:type="dxa"/>
-            <w:tcBorders>
-              <w:top w:val="nil"/>
-              <w:left w:val="nil"/>
-              <w:bottom w:val="nil"/>
-              <w:right w:val="nil"/>
-            </w:tcBorders>
-            <w:shd w:val="clear" w:color="auto" w:fill="FFFFFF"/>
-          </w:tcPr>
-          <w:p>
-            <w:pPr>
-              <w:ind w:firstLine="243"/>
-            </w:pPr>
-            <w:r>
-              <w:t xml:space="preserve">   </w:t>
+              <w:t xml:space="preserve">  </w:t>
+            </w:r>
+            <w:r>
+              <w:t>1,00 U</w:t>
+            </w:r>
+          </w:p>
+        </w:tc>
+        <w:tc>
+          <w:tcPr>
+            <w:tcW w:w="1418" w:type="dxa"/>
+            <w:tcBorders>
+              <w:top w:val="nil"/>
+              <w:left w:val="nil"/>
+              <w:bottom w:val="nil"/>
+              <w:right w:val="nil"/>
+            </w:tcBorders>
+            <w:shd w:val="clear" w:color="auto" w:fill="FFFFFF"/>
+          </w:tcPr>
+          <w:p>
+            <w:pPr>
+              <w:ind w:firstLine="243"/>
+            </w:pPr>
+            <w:r>
+              <w:t xml:space="preserve"> </w:t>
             </w:r>
             <w:r>
               <w:t>1040</w:t>
@@ -1617,7 +1620,13 @@
               <w:ind w:firstLine="243"/>
             </w:pPr>
             <w:r>
-              <w:t>2 100</w:t>
+              <w:t>2</w:t>
+            </w:r>
+            <w:r>
+              <w:t xml:space="preserve"> </w:t>
+            </w:r>
+            <w:r>
+              <w:t>100</w:t>
             </w:r>
             <w:r>
               <w:t>,00</w:t>

</xml_diff>

<commit_message>
ajout d'erreur problème d'espace
</commit_message>
<xml_diff>
--- a/Devis.docx
+++ b/Devis.docx
@@ -764,9 +764,11 @@
             <w:pPr>
               <w:ind w:firstLine="243"/>
             </w:pPr>
+            <w:proofErr w:type="spellStart"/>
             <w:r>
               <w:t>L’ens</w:t>
             </w:r>
+            <w:proofErr w:type="spellEnd"/>
           </w:p>
         </w:tc>
         <w:tc>
@@ -904,9 +906,11 @@
             <w:pPr>
               <w:ind w:firstLine="243"/>
             </w:pPr>
+            <w:proofErr w:type="spellStart"/>
             <w:r>
               <w:t>L’ens</w:t>
             </w:r>
+            <w:proofErr w:type="spellEnd"/>
           </w:p>
         </w:tc>
         <w:tc>
@@ -1599,9 +1603,11 @@
             <w:pPr>
               <w:ind w:firstLine="243"/>
             </w:pPr>
+            <w:proofErr w:type="spellStart"/>
             <w:r>
               <w:t>L’ens</w:t>
             </w:r>
+            <w:proofErr w:type="spellEnd"/>
           </w:p>
         </w:tc>
         <w:tc>
@@ -1740,7 +1746,7 @@
           </w:tcPr>
           <w:p>
             <w:pPr>
-              <w:ind w:firstLine="243"/>
+              <w:ind w:left="708" w:hanging="465"/>
             </w:pPr>
             <w:r>
               <w:t xml:space="preserve">  </w:t>
@@ -1749,7 +1755,7 @@
               <w:t>3</w:t>
             </w:r>
             <w:r>
-              <w:t>.</w:t>
+              <w:t>,</w:t>
             </w:r>
             <w:r>
               <w:t>00</w:t>
@@ -1758,7 +1764,7 @@
               <w:t xml:space="preserve"> </w:t>
             </w:r>
             <w:r>
-              <w:t>m³</w:t>
+              <w:t>m</w:t>
             </w:r>
           </w:p>
         </w:tc>

</xml_diff>

<commit_message>
get file and generate from ui
</commit_message>
<xml_diff>
--- a/Devis.docx
+++ b/Devis.docx
@@ -764,11 +764,9 @@
             <w:pPr>
               <w:ind w:firstLine="243"/>
             </w:pPr>
-            <w:proofErr w:type="spellStart"/>
             <w:r>
               <w:t>L’ens</w:t>
             </w:r>
-            <w:proofErr w:type="spellEnd"/>
           </w:p>
         </w:tc>
         <w:tc>
@@ -906,11 +904,9 @@
             <w:pPr>
               <w:ind w:firstLine="243"/>
             </w:pPr>
-            <w:proofErr w:type="spellStart"/>
             <w:r>
               <w:t>L’ens</w:t>
             </w:r>
-            <w:proofErr w:type="spellEnd"/>
           </w:p>
         </w:tc>
         <w:tc>
@@ -1603,11 +1599,9 @@
             <w:pPr>
               <w:ind w:firstLine="243"/>
             </w:pPr>
-            <w:proofErr w:type="spellStart"/>
             <w:r>
               <w:t>L’ens</w:t>
             </w:r>
-            <w:proofErr w:type="spellEnd"/>
           </w:p>
         </w:tc>
         <w:tc>

</xml_diff>